<commit_message>
DOCX fájl apró javításai
</commit_message>
<xml_diff>
--- a/Beadandó_feladat/C9VSLT.docx
+++ b/Beadandó_feladat/C9VSLT.docx
@@ -451,7 +451,7 @@
           <w:r>
             <w:fldChar w:fldCharType="separate"/>
           </w:r>
-          <w:hyperlink w:anchor="_Toc197803771" w:history="1">
+          <w:hyperlink w:anchor="_Toc198472724" w:history="1">
             <w:r>
               <w:rPr>
                 <w:rStyle w:val="Hiperhivatkozs"/>
@@ -478,7 +478,7 @@
                 <w:noProof/>
                 <w:webHidden/>
               </w:rPr>
-              <w:instrText xml:space="preserve"> PAGEREF _Toc197803771 \h </w:instrText>
+              <w:instrText xml:space="preserve"> PAGEREF _Toc198472724 \h </w:instrText>
             </w:r>
             <w:r>
               <w:rPr>
@@ -522,7 +522,7 @@
               <w:lang w:eastAsia="hu-HU"/>
             </w:rPr>
           </w:pPr>
-          <w:hyperlink w:anchor="_Toc197803772" w:history="1">
+          <w:hyperlink w:anchor="_Toc198472725" w:history="1">
             <w:r>
               <w:rPr>
                 <w:rStyle w:val="Hiperhivatkozs"/>
@@ -549,7 +549,7 @@
                 <w:noProof/>
                 <w:webHidden/>
               </w:rPr>
-              <w:instrText xml:space="preserve"> PAGEREF _Toc197803772 \h </w:instrText>
+              <w:instrText xml:space="preserve"> PAGEREF _Toc198472725 \h </w:instrText>
             </w:r>
             <w:r>
               <w:rPr>
@@ -593,7 +593,7 @@
               <w:lang w:eastAsia="hu-HU"/>
             </w:rPr>
           </w:pPr>
-          <w:hyperlink w:anchor="_Toc197803773" w:history="1">
+          <w:hyperlink w:anchor="_Toc198472726" w:history="1">
             <w:r>
               <w:rPr>
                 <w:rStyle w:val="Hiperhivatkozs"/>
@@ -620,7 +620,7 @@
                 <w:noProof/>
                 <w:webHidden/>
               </w:rPr>
-              <w:instrText xml:space="preserve"> PAGEREF _Toc197803773 \h </w:instrText>
+              <w:instrText xml:space="preserve"> PAGEREF _Toc198472726 \h </w:instrText>
             </w:r>
             <w:r>
               <w:rPr>
@@ -664,7 +664,7 @@
               <w:lang w:eastAsia="hu-HU"/>
             </w:rPr>
           </w:pPr>
-          <w:hyperlink w:anchor="_Toc197803774" w:history="1">
+          <w:hyperlink w:anchor="_Toc198472727" w:history="1">
             <w:r>
               <w:rPr>
                 <w:rStyle w:val="Hiperhivatkozs"/>
@@ -692,7 +692,7 @@
                 <w:noProof/>
                 <w:webHidden/>
               </w:rPr>
-              <w:instrText xml:space="preserve"> PAGEREF _Toc197803774 \h </w:instrText>
+              <w:instrText xml:space="preserve"> PAGEREF _Toc198472727 \h </w:instrText>
             </w:r>
             <w:r>
               <w:rPr>
@@ -736,7 +736,7 @@
               <w:lang w:eastAsia="hu-HU"/>
             </w:rPr>
           </w:pPr>
-          <w:hyperlink w:anchor="_Toc197803775" w:history="1">
+          <w:hyperlink w:anchor="_Toc198472728" w:history="1">
             <w:r>
               <w:rPr>
                 <w:rStyle w:val="Hiperhivatkozs"/>
@@ -763,7 +763,7 @@
                 <w:noProof/>
                 <w:webHidden/>
               </w:rPr>
-              <w:instrText xml:space="preserve"> PAGEREF _Toc197803775 \h </w:instrText>
+              <w:instrText xml:space="preserve"> PAGEREF _Toc198472728 \h </w:instrText>
             </w:r>
             <w:r>
               <w:rPr>
@@ -807,7 +807,7 @@
               <w:lang w:eastAsia="hu-HU"/>
             </w:rPr>
           </w:pPr>
-          <w:hyperlink w:anchor="_Toc197803776" w:history="1">
+          <w:hyperlink w:anchor="_Toc198472729" w:history="1">
             <w:r>
               <w:rPr>
                 <w:rStyle w:val="Hiperhivatkozs"/>
@@ -834,7 +834,7 @@
                 <w:noProof/>
                 <w:webHidden/>
               </w:rPr>
-              <w:instrText xml:space="preserve"> PAGEREF _Toc197803776 \h </w:instrText>
+              <w:instrText xml:space="preserve"> PAGEREF _Toc198472729 \h </w:instrText>
             </w:r>
             <w:r>
               <w:rPr>
@@ -878,14 +878,14 @@
               <w:lang w:eastAsia="hu-HU"/>
             </w:rPr>
           </w:pPr>
-          <w:hyperlink w:anchor="_Toc197803777" w:history="1">
+          <w:hyperlink w:anchor="_Toc198472730" w:history="1">
             <w:r>
               <w:rPr>
                 <w:rStyle w:val="Hiperhivatkozs"/>
                 <w:bCs/>
                 <w:noProof/>
               </w:rPr>
-              <w:t>Entity-Relationship diagram:</w:t>
+              <w:t>Adatbázis diagramja:</w:t>
             </w:r>
             <w:r>
               <w:rPr>
@@ -906,7 +906,7 @@
                 <w:noProof/>
                 <w:webHidden/>
               </w:rPr>
-              <w:instrText xml:space="preserve"> PAGEREF _Toc197803777 \h </w:instrText>
+              <w:instrText xml:space="preserve"> PAGEREF _Toc198472730 \h </w:instrText>
             </w:r>
             <w:r>
               <w:rPr>
@@ -960,7 +960,7 @@
       <w:pPr>
         <w:pStyle w:val="Cm"/>
       </w:pPr>
-      <w:bookmarkStart w:id="0" w:name="_Toc197803771"/>
+      <w:bookmarkStart w:id="0" w:name="_Toc198472724"/>
       <w:r>
         <w:lastRenderedPageBreak/>
         <w:t>Autókereskedő adatbázisa</w:t>
@@ -971,7 +971,7 @@
       <w:pPr>
         <w:pStyle w:val="C2"/>
       </w:pPr>
-      <w:bookmarkStart w:id="1" w:name="_Toc197803772"/>
+      <w:bookmarkStart w:id="1" w:name="_Toc198472725"/>
       <w:r>
         <w:t>Bevezetés</w:t>
       </w:r>
@@ -1021,7 +1021,7 @@
       <w:pPr>
         <w:pStyle w:val="C2"/>
       </w:pPr>
-      <w:bookmarkStart w:id="2" w:name="_Toc197803773"/>
+      <w:bookmarkStart w:id="2" w:name="_Toc198472726"/>
       <w:r>
         <w:t>Logikai adatmodell</w:t>
       </w:r>
@@ -1836,7 +1836,7 @@
           <w:rFonts w:cs="Times New Roman"/>
         </w:rPr>
       </w:pPr>
-      <w:bookmarkStart w:id="3" w:name="_Toc197803774"/>
+      <w:bookmarkStart w:id="3" w:name="_Toc198472727"/>
       <w:r>
         <w:rPr>
           <w:rFonts w:cs="Times New Roman"/>
@@ -2683,7 +2683,7 @@
       <w:pPr>
         <w:pStyle w:val="C2"/>
       </w:pPr>
-      <w:bookmarkStart w:id="4" w:name="_Toc197803775"/>
+      <w:bookmarkStart w:id="4" w:name="_Toc198472728"/>
       <w:r>
         <w:t>Tesztadatok feltöltése</w:t>
       </w:r>
@@ -2731,7 +2731,7 @@
       <w:pPr>
         <w:pStyle w:val="C2"/>
       </w:pPr>
-      <w:bookmarkStart w:id="5" w:name="_Toc197803776"/>
+      <w:bookmarkStart w:id="5" w:name="_Toc198472729"/>
       <w:r>
         <w:t>Lekérdezések</w:t>
       </w:r>
@@ -2880,8 +2880,12 @@
     <w:p>
       <w:pPr>
         <w:pStyle w:val="C2"/>
-      </w:pPr>
-      <w:bookmarkStart w:id="6" w:name="_Toc197803777"/>
+        <w:rPr>
+          <w:bCs/>
+          <w:noProof/>
+        </w:rPr>
+      </w:pPr>
+      <w:bookmarkStart w:id="6" w:name="_Toc198472730"/>
       <w:r>
         <w:rPr>
           <w:bCs/>
@@ -2949,7 +2953,7 @@
           <w:bCs/>
           <w:noProof/>
         </w:rPr>
-        <w:t>Entity-Relationship</w:t>
+        <w:t>Adatbázis</w:t>
       </w:r>
       <w:r>
         <w:rPr>
@@ -2970,13 +2974,93 @@
           <w:bCs/>
           <w:noProof/>
         </w:rPr>
+        <w:t>ja</w:t>
+      </w:r>
+      <w:r>
+        <w:rPr>
+          <w:bCs/>
+          <w:noProof/>
+        </w:rPr>
         <w:t>:</w:t>
       </w:r>
       <w:bookmarkEnd w:id="6"/>
     </w:p>
+    <w:p>
+      <w:pPr>
+        <w:ind w:firstLine="0"/>
+        <w:rPr>
+          <w:bCs/>
+          <w:noProof/>
+        </w:rPr>
+      </w:pPr>
+      <w:r>
+        <w:rPr>
+          <w:bCs/>
+          <w:noProof/>
+        </w:rPr>
+        <w:br w:type="page"/>
+      </w:r>
+    </w:p>
+    <w:p>
+      <w:pPr>
+        <w:ind w:firstLine="0"/>
+        <w:rPr>
+          <w:b/>
+          <w:noProof/>
+        </w:rPr>
+      </w:pPr>
+      <w:r>
+        <w:rPr>
+          <w:b/>
+          <w:noProof/>
+        </w:rPr>
+        <w:lastRenderedPageBreak/>
+        <w:t xml:space="preserve">Dolgozatban használt </w:t>
+      </w:r>
+    </w:p>
+    <w:p>
+      <w:pPr>
+        <w:ind w:firstLine="0"/>
+        <w:rPr>
+          <w:bCs/>
+          <w:noProof/>
+        </w:rPr>
+      </w:pPr>
+      <w:hyperlink r:id="rId10" w:history="1">
+        <w:r>
+          <w:rPr>
+            <w:rStyle w:val="Hiperhivatkozs"/>
+            <w:bCs/>
+            <w:noProof/>
+          </w:rPr>
+          <w:t>https://chatgpt.com/</w:t>
+        </w:r>
+      </w:hyperlink>
+    </w:p>
+    <w:p>
+      <w:pPr>
+        <w:ind w:firstLine="0"/>
+        <w:rPr>
+          <w:rFonts w:eastAsiaTheme="majorEastAsia" w:cstheme="majorBidi"/>
+          <w:noProof/>
+          <w:szCs w:val="24"/>
+        </w:rPr>
+      </w:pPr>
+      <w:hyperlink r:id="rId11" w:history="1">
+        <w:r>
+          <w:rPr>
+            <w:rStyle w:val="Hiperhivatkozs"/>
+            <w:rFonts w:eastAsiaTheme="majorEastAsia" w:cstheme="majorBidi"/>
+            <w:noProof/>
+            <w:szCs w:val="24"/>
+          </w:rPr>
+          <w:t>https://sqliteonline.com/</w:t>
+        </w:r>
+      </w:hyperlink>
+    </w:p>
     <w:sectPr>
-      <w:headerReference w:type="default" r:id="rId10"/>
-      <w:footerReference w:type="default" r:id="rId11"/>
+      <w:headerReference w:type="default" r:id="rId12"/>
+      <w:footerReference w:type="default" r:id="rId13"/>
       <w:pgSz w:w="11906" w:h="16838"/>
       <w:pgMar w:top="1417" w:right="1417" w:bottom="1417" w:left="1417" w:header="708" w:footer="708" w:gutter="0"/>
       <w:cols w:space="708"/>
@@ -5513,6 +5597,7 @@
   <w:style w:type="character" w:default="1" w:styleId="Bekezdsalapbettpusa">
     <w:name w:val="Default Paragraph Font"/>
     <w:uiPriority w:val="1"/>
+    <w:semiHidden/>
     <w:unhideWhenUsed/>
   </w:style>
   <w:style w:type="table" w:default="1" w:styleId="Normltblzat">

</xml_diff>